<commit_message>
Phone and Notes PGuide
</commit_message>
<xml_diff>
--- a/Lisa Tat Rules of the Building Ringlet/Help Phone List.docx
+++ b/Lisa Tat Rules of the Building Ringlet/Help Phone List.docx
@@ -1,6 +1,6 @@
 
 <file path=word/document.xml><?xml version="1.0" encoding="utf-8"?>
-<w:document xmlns:wpc="http://schemas.microsoft.com/office/word/2010/wordprocessingCanvas" xmlns:mc="http://schemas.openxmlformats.org/markup-compatibility/2006" xmlns:o="urn:schemas-microsoft-com:office:office" xmlns:r="http://schemas.openxmlformats.org/officeDocument/2006/relationships" xmlns:m="http://schemas.openxmlformats.org/officeDocument/2006/math" xmlns:v="urn:schemas-microsoft-com:vml" xmlns:wp14="http://schemas.microsoft.com/office/word/2010/wordprocessingDrawing" xmlns:wp="http://schemas.openxmlformats.org/drawingml/2006/wordprocessingDrawing" xmlns:w10="urn:schemas-microsoft-com:office:word" xmlns:w="http://schemas.openxmlformats.org/wordprocessingml/2006/main" xmlns:w14="http://schemas.microsoft.com/office/word/2010/wordml" xmlns:w15="http://schemas.microsoft.com/office/word/2012/wordml" xmlns:wpg="http://schemas.microsoft.com/office/word/2010/wordprocessingGroup" xmlns:wpi="http://schemas.microsoft.com/office/word/2010/wordprocessingInk" xmlns:wne="http://schemas.microsoft.com/office/word/2006/wordml" xmlns:wps="http://schemas.microsoft.com/office/word/2010/wordprocessingShape" mc:Ignorable="w14 w15 wp14">
+<w:document xmlns:wpc="http://schemas.microsoft.com/office/word/2010/wordprocessingCanvas" xmlns:mo="http://schemas.microsoft.com/office/mac/office/2008/main" xmlns:mc="http://schemas.openxmlformats.org/markup-compatibility/2006" xmlns:mv="urn:schemas-microsoft-com:mac:vml" xmlns:o="urn:schemas-microsoft-com:office:office" xmlns:r="http://schemas.openxmlformats.org/officeDocument/2006/relationships" xmlns:m="http://schemas.openxmlformats.org/officeDocument/2006/math" xmlns:v="urn:schemas-microsoft-com:vml" xmlns:wp14="http://schemas.microsoft.com/office/word/2010/wordprocessingDrawing" xmlns:wp="http://schemas.openxmlformats.org/drawingml/2006/wordprocessingDrawing" xmlns:w10="urn:schemas-microsoft-com:office:word" xmlns:w="http://schemas.openxmlformats.org/wordprocessingml/2006/main" xmlns:w14="http://schemas.microsoft.com/office/word/2010/wordml" xmlns:w15="http://schemas.microsoft.com/office/word/2012/wordml" xmlns:wpg="http://schemas.microsoft.com/office/word/2010/wordprocessingGroup" xmlns:wpi="http://schemas.microsoft.com/office/word/2010/wordprocessingInk" xmlns:wne="http://schemas.microsoft.com/office/word/2006/wordml" xmlns:wps="http://schemas.microsoft.com/office/word/2010/wordprocessingShape" mc:Ignorable="w14 w15 wp14">
   <w:body>
     <w:p>
       <w:pPr>
@@ -80,7 +80,23 @@
         <w:t xml:space="preserve"> I’ll be back in a couple of days to pick this up. Feel free to mark up as you see fit.</w:t>
       </w:r>
       <w:r>
-        <w:t xml:space="preserve"> ie, If there’s an abbreviation that doesn’t make sense, put some question marks next to it…</w:t>
+        <w:t xml:space="preserve"> </w:t>
+      </w:r>
+      <w:proofErr w:type="spellStart"/>
+      <w:r>
+        <w:t>ie</w:t>
+      </w:r>
+      <w:proofErr w:type="spellEnd"/>
+      <w:r>
+        <w:t xml:space="preserve">, </w:t>
+      </w:r>
+      <w:proofErr w:type="gramStart"/>
+      <w:r>
+        <w:t>If</w:t>
+      </w:r>
+      <w:proofErr w:type="gramEnd"/>
+      <w:r>
+        <w:t xml:space="preserve"> there’s an abbreviation that doesn’t make sense, put some question marks next to it…</w:t>
       </w:r>
       <w:r>
         <w:br/>
@@ -91,15 +107,18 @@
       <w:r>
         <w:t xml:space="preserve">Thanks!  </w:t>
       </w:r>
-      <w:bookmarkStart w:id="0" w:name="_GoBack"/>
-      <w:bookmarkEnd w:id="0"/>
       <w:r>
         <w:t>Eric G. – c. 510-289-8906</w:t>
       </w:r>
     </w:p>
     <w:p>
-      <w:r>
-        <w:t>So if you were working in a new hospital,</w:t>
+      <w:proofErr w:type="gramStart"/>
+      <w:r>
+        <w:t>So</w:t>
+      </w:r>
+      <w:proofErr w:type="gramEnd"/>
+      <w:r>
+        <w:t xml:space="preserve"> if you were working in a new hospital,</w:t>
       </w:r>
       <w:r>
         <w:t xml:space="preserve"> and need to make a phone call…</w:t>
@@ -128,7 +147,14 @@
       </w:r>
       <w:r>
         <w:tab/>
-        <w:t>Someother Wicked Smart Way</w:t>
+      </w:r>
+      <w:proofErr w:type="spellStart"/>
+      <w:r>
+        <w:t>Someother</w:t>
+      </w:r>
+      <w:proofErr w:type="spellEnd"/>
+      <w:r>
+        <w:t xml:space="preserve"> Wicked Smart Way</w:t>
       </w:r>
       <w:r>
         <w:br/>
@@ -179,10 +205,9 @@
       <w:r>
         <w:t>What number do you often need but can’t remember?</w:t>
       </w:r>
+      <w:bookmarkStart w:id="0" w:name="_GoBack"/>
+      <w:bookmarkEnd w:id="0"/>
     </w:p>
-    <w:p/>
-    <w:p/>
-    <w:p/>
     <w:sectPr>
       <w:footerReference w:type="default" r:id="rId7"/>
       <w:pgSz w:w="12240" w:h="15840"/>
@@ -196,7 +221,7 @@
 </file>
 
 <file path=word/endnotes.xml><?xml version="1.0" encoding="utf-8"?>
-<w:endnotes xmlns:wpc="http://schemas.microsoft.com/office/word/2010/wordprocessingCanvas" xmlns:mc="http://schemas.openxmlformats.org/markup-compatibility/2006" xmlns:o="urn:schemas-microsoft-com:office:office" xmlns:r="http://schemas.openxmlformats.org/officeDocument/2006/relationships" xmlns:m="http://schemas.openxmlformats.org/officeDocument/2006/math" xmlns:v="urn:schemas-microsoft-com:vml" xmlns:wp14="http://schemas.microsoft.com/office/word/2010/wordprocessingDrawing" xmlns:wp="http://schemas.openxmlformats.org/drawingml/2006/wordprocessingDrawing" xmlns:w10="urn:schemas-microsoft-com:office:word" xmlns:w="http://schemas.openxmlformats.org/wordprocessingml/2006/main" xmlns:w14="http://schemas.microsoft.com/office/word/2010/wordml" xmlns:w15="http://schemas.microsoft.com/office/word/2012/wordml" xmlns:wpg="http://schemas.microsoft.com/office/word/2010/wordprocessingGroup" xmlns:wpi="http://schemas.microsoft.com/office/word/2010/wordprocessingInk" xmlns:wne="http://schemas.microsoft.com/office/word/2006/wordml" xmlns:wps="http://schemas.microsoft.com/office/word/2010/wordprocessingShape" mc:Ignorable="w14 w15 wp14">
+<w:endnotes xmlns:wpc="http://schemas.microsoft.com/office/word/2010/wordprocessingCanvas" xmlns:mo="http://schemas.microsoft.com/office/mac/office/2008/main" xmlns:mc="http://schemas.openxmlformats.org/markup-compatibility/2006" xmlns:mv="urn:schemas-microsoft-com:mac:vml" xmlns:o="urn:schemas-microsoft-com:office:office" xmlns:r="http://schemas.openxmlformats.org/officeDocument/2006/relationships" xmlns:m="http://schemas.openxmlformats.org/officeDocument/2006/math" xmlns:v="urn:schemas-microsoft-com:vml" xmlns:wp14="http://schemas.microsoft.com/office/word/2010/wordprocessingDrawing" xmlns:wp="http://schemas.openxmlformats.org/drawingml/2006/wordprocessingDrawing" xmlns:w10="urn:schemas-microsoft-com:office:word" xmlns:w="http://schemas.openxmlformats.org/wordprocessingml/2006/main" xmlns:w14="http://schemas.microsoft.com/office/word/2010/wordml" xmlns:w15="http://schemas.microsoft.com/office/word/2012/wordml" xmlns:wpg="http://schemas.microsoft.com/office/word/2010/wordprocessingGroup" xmlns:wpi="http://schemas.microsoft.com/office/word/2010/wordprocessingInk" xmlns:wne="http://schemas.microsoft.com/office/word/2006/wordml" xmlns:wps="http://schemas.microsoft.com/office/word/2010/wordprocessingShape" mc:Ignorable="w14 w15 wp14">
   <w:endnote w:type="separator" w:id="-1">
     <w:p>
       <w:pPr>
@@ -221,7 +246,7 @@
 </file>
 
 <file path=word/footer1.xml><?xml version="1.0" encoding="utf-8"?>
-<w:ftr xmlns:wpc="http://schemas.microsoft.com/office/word/2010/wordprocessingCanvas" xmlns:mc="http://schemas.openxmlformats.org/markup-compatibility/2006" xmlns:o="urn:schemas-microsoft-com:office:office" xmlns:r="http://schemas.openxmlformats.org/officeDocument/2006/relationships" xmlns:m="http://schemas.openxmlformats.org/officeDocument/2006/math" xmlns:v="urn:schemas-microsoft-com:vml" xmlns:wp14="http://schemas.microsoft.com/office/word/2010/wordprocessingDrawing" xmlns:wp="http://schemas.openxmlformats.org/drawingml/2006/wordprocessingDrawing" xmlns:w10="urn:schemas-microsoft-com:office:word" xmlns:w="http://schemas.openxmlformats.org/wordprocessingml/2006/main" xmlns:w14="http://schemas.microsoft.com/office/word/2010/wordml" xmlns:w15="http://schemas.microsoft.com/office/word/2012/wordml" xmlns:wpg="http://schemas.microsoft.com/office/word/2010/wordprocessingGroup" xmlns:wpi="http://schemas.microsoft.com/office/word/2010/wordprocessingInk" xmlns:wne="http://schemas.microsoft.com/office/word/2006/wordml" xmlns:wps="http://schemas.microsoft.com/office/word/2010/wordprocessingShape" mc:Ignorable="w14 w15 wp14">
+<w:ftr xmlns:wpc="http://schemas.microsoft.com/office/word/2010/wordprocessingCanvas" xmlns:mo="http://schemas.microsoft.com/office/mac/office/2008/main" xmlns:mc="http://schemas.openxmlformats.org/markup-compatibility/2006" xmlns:mv="urn:schemas-microsoft-com:mac:vml" xmlns:o="urn:schemas-microsoft-com:office:office" xmlns:r="http://schemas.openxmlformats.org/officeDocument/2006/relationships" xmlns:m="http://schemas.openxmlformats.org/officeDocument/2006/math" xmlns:v="urn:schemas-microsoft-com:vml" xmlns:wp14="http://schemas.microsoft.com/office/word/2010/wordprocessingDrawing" xmlns:wp="http://schemas.openxmlformats.org/drawingml/2006/wordprocessingDrawing" xmlns:w10="urn:schemas-microsoft-com:office:word" xmlns:w="http://schemas.openxmlformats.org/wordprocessingml/2006/main" xmlns:w14="http://schemas.microsoft.com/office/word/2010/wordml" xmlns:w15="http://schemas.microsoft.com/office/word/2012/wordml" xmlns:wpg="http://schemas.microsoft.com/office/word/2010/wordprocessingGroup" xmlns:wpi="http://schemas.microsoft.com/office/word/2010/wordprocessingInk" xmlns:wne="http://schemas.microsoft.com/office/word/2006/wordml" xmlns:wps="http://schemas.microsoft.com/office/word/2010/wordprocessingShape" mc:Ignorable="w14 w15 wp14">
   <w:sdt>
     <w:sdtPr>
       <w:id w:val="-1162852419"/>
@@ -265,7 +290,7 @@
 </file>
 
 <file path=word/footnotes.xml><?xml version="1.0" encoding="utf-8"?>
-<w:footnotes xmlns:wpc="http://schemas.microsoft.com/office/word/2010/wordprocessingCanvas" xmlns:mc="http://schemas.openxmlformats.org/markup-compatibility/2006" xmlns:o="urn:schemas-microsoft-com:office:office" xmlns:r="http://schemas.openxmlformats.org/officeDocument/2006/relationships" xmlns:m="http://schemas.openxmlformats.org/officeDocument/2006/math" xmlns:v="urn:schemas-microsoft-com:vml" xmlns:wp14="http://schemas.microsoft.com/office/word/2010/wordprocessingDrawing" xmlns:wp="http://schemas.openxmlformats.org/drawingml/2006/wordprocessingDrawing" xmlns:w10="urn:schemas-microsoft-com:office:word" xmlns:w="http://schemas.openxmlformats.org/wordprocessingml/2006/main" xmlns:w14="http://schemas.microsoft.com/office/word/2010/wordml" xmlns:w15="http://schemas.microsoft.com/office/word/2012/wordml" xmlns:wpg="http://schemas.microsoft.com/office/word/2010/wordprocessingGroup" xmlns:wpi="http://schemas.microsoft.com/office/word/2010/wordprocessingInk" xmlns:wne="http://schemas.microsoft.com/office/word/2006/wordml" xmlns:wps="http://schemas.microsoft.com/office/word/2010/wordprocessingShape" mc:Ignorable="w14 w15 wp14">
+<w:footnotes xmlns:wpc="http://schemas.microsoft.com/office/word/2010/wordprocessingCanvas" xmlns:mo="http://schemas.microsoft.com/office/mac/office/2008/main" xmlns:mc="http://schemas.openxmlformats.org/markup-compatibility/2006" xmlns:mv="urn:schemas-microsoft-com:mac:vml" xmlns:o="urn:schemas-microsoft-com:office:office" xmlns:r="http://schemas.openxmlformats.org/officeDocument/2006/relationships" xmlns:m="http://schemas.openxmlformats.org/officeDocument/2006/math" xmlns:v="urn:schemas-microsoft-com:vml" xmlns:wp14="http://schemas.microsoft.com/office/word/2010/wordprocessingDrawing" xmlns:wp="http://schemas.openxmlformats.org/drawingml/2006/wordprocessingDrawing" xmlns:w10="urn:schemas-microsoft-com:office:word" xmlns:w="http://schemas.openxmlformats.org/wordprocessingml/2006/main" xmlns:w14="http://schemas.microsoft.com/office/word/2010/wordml" xmlns:w15="http://schemas.microsoft.com/office/word/2012/wordml" xmlns:wpg="http://schemas.microsoft.com/office/word/2010/wordprocessingGroup" xmlns:wpi="http://schemas.microsoft.com/office/word/2010/wordprocessingInk" xmlns:wne="http://schemas.microsoft.com/office/word/2006/wordml" xmlns:wps="http://schemas.microsoft.com/office/word/2010/wordprocessingShape" mc:Ignorable="w14 w15 wp14">
   <w:footnote w:type="separator" w:id="-1">
     <w:p>
       <w:pPr>
@@ -290,8 +315,8 @@
 </file>
 
 <file path=word/numbering.xml><?xml version="1.0" encoding="utf-8"?>
-<w:numbering xmlns:wpc="http://schemas.microsoft.com/office/word/2010/wordprocessingCanvas" xmlns:mc="http://schemas.openxmlformats.org/markup-compatibility/2006" xmlns:o="urn:schemas-microsoft-com:office:office" xmlns:r="http://schemas.openxmlformats.org/officeDocument/2006/relationships" xmlns:m="http://schemas.openxmlformats.org/officeDocument/2006/math" xmlns:v="urn:schemas-microsoft-com:vml" xmlns:wp14="http://schemas.microsoft.com/office/word/2010/wordprocessingDrawing" xmlns:wp="http://schemas.openxmlformats.org/drawingml/2006/wordprocessingDrawing" xmlns:w10="urn:schemas-microsoft-com:office:word" xmlns:w="http://schemas.openxmlformats.org/wordprocessingml/2006/main" xmlns:w14="http://schemas.microsoft.com/office/word/2010/wordml" xmlns:w15="http://schemas.microsoft.com/office/word/2012/wordml" xmlns:wpg="http://schemas.microsoft.com/office/word/2010/wordprocessingGroup" xmlns:wpi="http://schemas.microsoft.com/office/word/2010/wordprocessingInk" xmlns:wne="http://schemas.microsoft.com/office/word/2006/wordml" xmlns:wps="http://schemas.microsoft.com/office/word/2010/wordprocessingShape" mc:Ignorable="w14 w15 wp14">
-  <w:abstractNum w:abstractNumId="0" w15:restartNumberingAfterBreak="0">
+<w:numbering xmlns:wpc="http://schemas.microsoft.com/office/word/2010/wordprocessingCanvas" xmlns:mo="http://schemas.microsoft.com/office/mac/office/2008/main" xmlns:mc="http://schemas.openxmlformats.org/markup-compatibility/2006" xmlns:mv="urn:schemas-microsoft-com:mac:vml" xmlns:o="urn:schemas-microsoft-com:office:office" xmlns:r="http://schemas.openxmlformats.org/officeDocument/2006/relationships" xmlns:m="http://schemas.openxmlformats.org/officeDocument/2006/math" xmlns:v="urn:schemas-microsoft-com:vml" xmlns:wp14="http://schemas.microsoft.com/office/word/2010/wordprocessingDrawing" xmlns:wp="http://schemas.openxmlformats.org/drawingml/2006/wordprocessingDrawing" xmlns:w10="urn:schemas-microsoft-com:office:word" xmlns:w="http://schemas.openxmlformats.org/wordprocessingml/2006/main" xmlns:w14="http://schemas.microsoft.com/office/word/2010/wordml" xmlns:w15="http://schemas.microsoft.com/office/word/2012/wordml" xmlns:wpg="http://schemas.microsoft.com/office/word/2010/wordprocessingGroup" xmlns:wpi="http://schemas.microsoft.com/office/word/2010/wordprocessingInk" xmlns:wne="http://schemas.microsoft.com/office/word/2006/wordml" xmlns:wps="http://schemas.microsoft.com/office/word/2010/wordprocessingShape" mc:Ignorable="w14 w15 wp14">
+  <w:abstractNum w:abstractNumId="0">
     <w:nsid w:val="FFFFFF7C"/>
     <w:multiLevelType w:val="singleLevel"/>
     <w:tmpl w:val="C6EE2A74"/>
@@ -308,7 +333,7 @@
       </w:pPr>
     </w:lvl>
   </w:abstractNum>
-  <w:abstractNum w:abstractNumId="1" w15:restartNumberingAfterBreak="0">
+  <w:abstractNum w:abstractNumId="1">
     <w:nsid w:val="FFFFFF7D"/>
     <w:multiLevelType w:val="singleLevel"/>
     <w:tmpl w:val="49A83156"/>
@@ -325,7 +350,7 @@
       </w:pPr>
     </w:lvl>
   </w:abstractNum>
-  <w:abstractNum w:abstractNumId="2" w15:restartNumberingAfterBreak="0">
+  <w:abstractNum w:abstractNumId="2">
     <w:nsid w:val="FFFFFF7E"/>
     <w:multiLevelType w:val="singleLevel"/>
     <w:tmpl w:val="C19E430A"/>
@@ -342,7 +367,7 @@
       </w:pPr>
     </w:lvl>
   </w:abstractNum>
-  <w:abstractNum w:abstractNumId="3" w15:restartNumberingAfterBreak="0">
+  <w:abstractNum w:abstractNumId="3">
     <w:nsid w:val="FFFFFF7F"/>
     <w:multiLevelType w:val="singleLevel"/>
     <w:tmpl w:val="20C6C952"/>
@@ -359,7 +384,7 @@
       </w:pPr>
     </w:lvl>
   </w:abstractNum>
-  <w:abstractNum w:abstractNumId="4" w15:restartNumberingAfterBreak="0">
+  <w:abstractNum w:abstractNumId="4">
     <w:nsid w:val="FFFFFF80"/>
     <w:multiLevelType w:val="singleLevel"/>
     <w:tmpl w:val="2D80F29A"/>
@@ -379,7 +404,7 @@
       </w:rPr>
     </w:lvl>
   </w:abstractNum>
-  <w:abstractNum w:abstractNumId="5" w15:restartNumberingAfterBreak="0">
+  <w:abstractNum w:abstractNumId="5">
     <w:nsid w:val="FFFFFF81"/>
     <w:multiLevelType w:val="singleLevel"/>
     <w:tmpl w:val="12A46C7A"/>
@@ -399,7 +424,7 @@
       </w:rPr>
     </w:lvl>
   </w:abstractNum>
-  <w:abstractNum w:abstractNumId="6" w15:restartNumberingAfterBreak="0">
+  <w:abstractNum w:abstractNumId="6">
     <w:nsid w:val="FFFFFF82"/>
     <w:multiLevelType w:val="singleLevel"/>
     <w:tmpl w:val="FFC25A48"/>
@@ -419,7 +444,7 @@
       </w:rPr>
     </w:lvl>
   </w:abstractNum>
-  <w:abstractNum w:abstractNumId="7" w15:restartNumberingAfterBreak="0">
+  <w:abstractNum w:abstractNumId="7">
     <w:nsid w:val="FFFFFF83"/>
     <w:multiLevelType w:val="singleLevel"/>
     <w:tmpl w:val="475E5B44"/>
@@ -439,7 +464,7 @@
       </w:rPr>
     </w:lvl>
   </w:abstractNum>
-  <w:abstractNum w:abstractNumId="8" w15:restartNumberingAfterBreak="0">
+  <w:abstractNum w:abstractNumId="8">
     <w:nsid w:val="FFFFFF88"/>
     <w:multiLevelType w:val="singleLevel"/>
     <w:tmpl w:val="72F819E8"/>
@@ -456,7 +481,7 @@
       </w:rPr>
     </w:lvl>
   </w:abstractNum>
-  <w:abstractNum w:abstractNumId="9" w15:restartNumberingAfterBreak="0">
+  <w:abstractNum w:abstractNumId="9">
     <w:nsid w:val="FFFFFF89"/>
     <w:multiLevelType w:val="singleLevel"/>
     <w:tmpl w:val="C97C334C"/>
@@ -476,7 +501,7 @@
       </w:rPr>
     </w:lvl>
   </w:abstractNum>
-  <w:abstractNum w:abstractNumId="10" w15:restartNumberingAfterBreak="0">
+  <w:abstractNum w:abstractNumId="10">
     <w:nsid w:val="2C190004"/>
     <w:multiLevelType w:val="hybridMultilevel"/>
     <w:tmpl w:val="84A4F6C8"/>
@@ -592,7 +617,7 @@
       </w:rPr>
     </w:lvl>
   </w:abstractNum>
-  <w:abstractNum w:abstractNumId="11" w15:restartNumberingAfterBreak="0">
+  <w:abstractNum w:abstractNumId="11">
     <w:nsid w:val="70385202"/>
     <w:multiLevelType w:val="hybridMultilevel"/>
     <w:tmpl w:val="C13A5756"/>
@@ -773,7 +798,7 @@
       </w:pPr>
     </w:pPrDefault>
   </w:docDefaults>
-  <w:latentStyles w:defLockedState="0" w:defUIPriority="99" w:defSemiHidden="0" w:defUnhideWhenUsed="0" w:defQFormat="0" w:count="371">
+  <w:latentStyles w:defLockedState="0" w:defUIPriority="99" w:defSemiHidden="0" w:defUnhideWhenUsed="0" w:defQFormat="0" w:count="382">
     <w:lsdException w:name="Normal" w:uiPriority="0" w:qFormat="1"/>
     <w:lsdException w:name="heading 1" w:uiPriority="9" w:qFormat="1"/>
     <w:lsdException w:name="heading 2" w:semiHidden="1" w:uiPriority="9" w:unhideWhenUsed="1" w:qFormat="1"/>
@@ -879,7 +904,6 @@
     <w:lsdException w:name="HTML Sample" w:semiHidden="1" w:unhideWhenUsed="1"/>
     <w:lsdException w:name="HTML Typewriter" w:semiHidden="1" w:unhideWhenUsed="1"/>
     <w:lsdException w:name="HTML Variable" w:semiHidden="1" w:unhideWhenUsed="1"/>
-    <w:lsdException w:name="Normal Table" w:semiHidden="1" w:unhideWhenUsed="1"/>
     <w:lsdException w:name="annotation subject" w:semiHidden="1" w:unhideWhenUsed="1"/>
     <w:lsdException w:name="No List" w:semiHidden="1" w:unhideWhenUsed="1"/>
     <w:lsdException w:name="Outline List 1" w:semiHidden="1" w:unhideWhenUsed="1"/>
@@ -925,11 +949,9 @@
     <w:lsdException w:name="Table Subtle 1" w:semiHidden="1" w:unhideWhenUsed="1"/>
     <w:lsdException w:name="Table Subtle 2" w:semiHidden="1" w:unhideWhenUsed="1"/>
     <w:lsdException w:name="Table Web 1" w:semiHidden="1" w:unhideWhenUsed="1"/>
-    <w:lsdException w:name="Table Web 2" w:semiHidden="1" w:unhideWhenUsed="1"/>
     <w:lsdException w:name="Table Web 3" w:semiHidden="1" w:unhideWhenUsed="1"/>
     <w:lsdException w:name="Balloon Text" w:semiHidden="1" w:unhideWhenUsed="1"/>
     <w:lsdException w:name="Table Grid" w:uiPriority="39"/>
-    <w:lsdException w:name="Table Theme" w:semiHidden="1" w:unhideWhenUsed="1"/>
     <w:lsdException w:name="Placeholder Text" w:semiHidden="1"/>
     <w:lsdException w:name="No Spacing" w:semiHidden="1" w:uiPriority="1" w:unhideWhenUsed="1" w:qFormat="1"/>
     <w:lsdException w:name="Light Shading" w:uiPriority="60"/>
@@ -1145,6 +1167,8 @@
     <w:lsdException w:name="List Table 5 Dark Accent 6" w:uiPriority="50"/>
     <w:lsdException w:name="List Table 6 Colorful Accent 6" w:uiPriority="51"/>
     <w:lsdException w:name="List Table 7 Colorful Accent 6" w:uiPriority="52"/>
+    <w:lsdException w:name="Mention" w:semiHidden="1" w:unhideWhenUsed="1"/>
+    <w:lsdException w:name="Smart Hyperlink" w:semiHidden="1" w:unhideWhenUsed="1"/>
   </w:latentStyles>
   <w:style w:type="paragraph" w:default="1" w:styleId="Normal">
     <w:name w:val="Normal"/>

</xml_diff>